<commit_message>
update 3장 통합 구현.docx 3장 058~059
</commit_message>
<xml_diff>
--- a/실기/3장 통합 구현.docx
+++ b/실기/3장 통합 구현.docx
@@ -456,11 +456,6 @@
       </w:r>
     </w:p>
     <w:p>
-      <w:pPr>
-        <w:rPr>
-          <w:rFonts w:hint="eastAsia"/>
-        </w:rPr>
-      </w:pPr>
       <w:r>
         <w:rPr>
           <w:rFonts w:hint="eastAsia"/>
@@ -529,9 +524,506 @@
           <w:rFonts w:hint="eastAsia"/>
         </w:rPr>
         <w:t xml:space="preserve">에 연계 데이터 반영 </w:t>
+      </w:r>
+    </w:p>
+    <w:p/>
+    <w:p>
+      <w:pPr>
+        <w:rPr>
+          <w:sz w:val="22"/>
+          <w:shd w:val="pct15" w:color="auto" w:fill="FFFFFF"/>
+        </w:rPr>
+      </w:pPr>
+      <w:r>
+        <w:rPr>
+          <w:sz w:val="22"/>
+          <w:shd w:val="pct15" w:color="auto" w:fill="FFFFFF"/>
+        </w:rPr>
+        <w:t xml:space="preserve">058 </w:t>
+      </w:r>
+      <w:r>
+        <w:rPr>
+          <w:rFonts w:hint="eastAsia"/>
+          <w:sz w:val="22"/>
+          <w:shd w:val="pct15" w:color="auto" w:fill="FFFFFF"/>
+        </w:rPr>
+        <w:t xml:space="preserve">연계 장애 및 </w:t>
+      </w:r>
+      <w:proofErr w:type="spellStart"/>
+      <w:r>
+        <w:rPr>
+          <w:rFonts w:hint="eastAsia"/>
+          <w:sz w:val="22"/>
+          <w:shd w:val="pct15" w:color="auto" w:fill="FFFFFF"/>
+        </w:rPr>
+        <w:t>오류처리</w:t>
+      </w:r>
+      <w:proofErr w:type="spellEnd"/>
+      <w:r>
+        <w:rPr>
+          <w:rFonts w:hint="eastAsia"/>
+          <w:sz w:val="22"/>
+          <w:shd w:val="pct15" w:color="auto" w:fill="FFFFFF"/>
+        </w:rPr>
+        <w:t xml:space="preserve"> 구현</w:t>
+      </w:r>
+    </w:p>
+    <w:p>
+      <w:r>
+        <w:rPr>
+          <w:rFonts w:hint="eastAsia"/>
+        </w:rPr>
+        <w:t xml:space="preserve">연계 </w:t>
+      </w:r>
+      <w:proofErr w:type="spellStart"/>
+      <w:r>
+        <w:rPr>
+          <w:rFonts w:hint="eastAsia"/>
+        </w:rPr>
+        <w:t>매커니즘</w:t>
+      </w:r>
+      <w:proofErr w:type="spellEnd"/>
+      <w:r>
+        <w:rPr>
+          <w:rFonts w:hint="eastAsia"/>
+        </w:rPr>
+        <w:t xml:space="preserve"> 구간별 장애 및 오류 모니터링 현황</w:t>
+      </w:r>
+    </w:p>
+    <w:p>
+      <w:r>
+        <w:rPr>
+          <w:rFonts w:hint="eastAsia"/>
+        </w:rPr>
+        <w:t xml:space="preserve">- 연계 메커니즘에서 오류 </w:t>
+      </w:r>
+      <w:proofErr w:type="spellStart"/>
+      <w:r>
+        <w:rPr>
+          <w:rFonts w:hint="eastAsia"/>
+        </w:rPr>
+        <w:t>발생시점</w:t>
+      </w:r>
+      <w:proofErr w:type="spellEnd"/>
+      <w:r>
+        <w:rPr>
+          <w:rFonts w:hint="eastAsia"/>
+        </w:rPr>
+        <w:t>,</w:t>
+      </w:r>
+      <w:r>
+        <w:t xml:space="preserve"> </w:t>
+      </w:r>
+      <w:r>
+        <w:rPr>
+          <w:rFonts w:hint="eastAsia"/>
+        </w:rPr>
+        <w:t>오류 로그 기록 장소,</w:t>
+      </w:r>
+      <w:r>
+        <w:t xml:space="preserve"> </w:t>
+      </w:r>
+      <w:r>
+        <w:rPr>
+          <w:rFonts w:hint="eastAsia"/>
+        </w:rPr>
+        <w:t>오류 로그 기록 주체는 송수신 시스템,</w:t>
+      </w:r>
+      <w:r>
+        <w:t xml:space="preserve"> </w:t>
+      </w:r>
+      <w:r>
+        <w:rPr>
+          <w:rFonts w:hint="eastAsia"/>
+        </w:rPr>
+        <w:t>연계 서버 구간으로 구분됨</w:t>
+      </w:r>
+    </w:p>
+    <w:p>
+      <w:r>
+        <w:rPr>
+          <w:rFonts w:hint="eastAsia"/>
+        </w:rPr>
+        <w:t>장애 및 오류 유형과 처리 방안</w:t>
+      </w:r>
+    </w:p>
+    <w:p>
+      <w:r>
+        <w:rPr>
+          <w:rFonts w:hint="eastAsia"/>
+        </w:rPr>
+        <w:t xml:space="preserve">- 장애 및 오류 유형의 분류 </w:t>
+      </w:r>
+    </w:p>
+    <w:p>
+      <w:r>
+        <w:t xml:space="preserve">-&gt; </w:t>
+      </w:r>
+      <w:r>
+        <w:rPr>
+          <w:rFonts w:hint="eastAsia"/>
+        </w:rPr>
+        <w:t>송수신 시스템의 연계 프로그램 오류</w:t>
+      </w:r>
+    </w:p>
+    <w:p>
+      <w:r>
+        <w:rPr>
+          <w:rFonts w:hint="eastAsia"/>
+        </w:rPr>
+        <w:t xml:space="preserve">-&gt; 연계 서버의 오류 </w:t>
+      </w:r>
+    </w:p>
+    <w:p>
+      <w:r>
+        <w:t xml:space="preserve">-&gt; </w:t>
+      </w:r>
+      <w:r>
+        <w:rPr>
+          <w:rFonts w:hint="eastAsia"/>
+        </w:rPr>
+        <w:t>연계 데이터의 오류</w:t>
+      </w:r>
+    </w:p>
+    <w:p>
+      <w:r>
+        <w:rPr>
+          <w:rFonts w:hint="eastAsia"/>
+        </w:rPr>
+        <w:t>장애 및 오류의 정의와 설계</w:t>
+      </w:r>
+    </w:p>
+    <w:p>
+      <w:r>
+        <w:rPr>
+          <w:rFonts w:hint="eastAsia"/>
+        </w:rPr>
+        <w:t xml:space="preserve">- 장애 및 오류 관리 대상 </w:t>
+      </w:r>
+      <w:r>
+        <w:t xml:space="preserve">/ </w:t>
+      </w:r>
+      <w:r>
+        <w:rPr>
+          <w:rFonts w:hint="eastAsia"/>
+        </w:rPr>
+        <w:t xml:space="preserve">관리 대상의 장애 및 오류 코드와 메시지 </w:t>
+      </w:r>
+      <w:r>
+        <w:t xml:space="preserve">/ </w:t>
+      </w:r>
+      <w:r>
+        <w:rPr>
+          <w:rFonts w:hint="eastAsia"/>
+        </w:rPr>
+        <w:t xml:space="preserve">장애 및 오류 코드와 메시지 관리 방식 </w:t>
+      </w:r>
+      <w:r>
+        <w:t xml:space="preserve">/ </w:t>
+      </w:r>
+      <w:r>
+        <w:rPr>
+          <w:rFonts w:hint="eastAsia"/>
+        </w:rPr>
+        <w:t>장애 및 오류 기록 방식</w:t>
+      </w:r>
+    </w:p>
+    <w:p/>
+    <w:p>
+      <w:pPr>
+        <w:rPr>
+          <w:sz w:val="22"/>
+          <w:shd w:val="pct15" w:color="auto" w:fill="FFFFFF"/>
+        </w:rPr>
+      </w:pPr>
+      <w:r>
+        <w:rPr>
+          <w:rFonts w:hint="eastAsia"/>
+          <w:sz w:val="22"/>
+          <w:shd w:val="pct15" w:color="auto" w:fill="FFFFFF"/>
+        </w:rPr>
+        <w:t>059 연계 데이터 보안 적용</w:t>
+      </w:r>
+    </w:p>
+    <w:p>
+      <w:r>
+        <w:rPr>
+          <w:rFonts w:hint="eastAsia"/>
+        </w:rPr>
+        <w:t xml:space="preserve">연계 데이터 보안 </w:t>
+      </w:r>
+      <w:r>
+        <w:t xml:space="preserve">– </w:t>
+      </w:r>
+      <w:r>
+        <w:rPr>
+          <w:rFonts w:hint="eastAsia"/>
+        </w:rPr>
+        <w:t>송신 시스템에서 수신 시스템으로 전송되는 연계 데이터는 보안에 취약할 수 있으므로 데이터의 중요성을 고려하여 보안을 적용해야 함</w:t>
+      </w:r>
+    </w:p>
+    <w:p>
+      <w:r>
+        <w:rPr>
+          <w:rFonts w:hint="eastAsia"/>
+        </w:rPr>
+        <w:t xml:space="preserve">전송 구간 보안 </w:t>
+      </w:r>
+      <w:r>
+        <w:t xml:space="preserve">– </w:t>
+      </w:r>
+      <w:r>
+        <w:rPr>
+          <w:rFonts w:hint="eastAsia"/>
+        </w:rPr>
+        <w:t>전송되는 데이터나 패킷을 쉽게 가로챌 수 없도록 암호화 기능이 포함된 프로토콜을 사용</w:t>
+      </w:r>
+    </w:p>
+    <w:p>
+      <w:r>
+        <w:rPr>
+          <w:rFonts w:hint="eastAsia"/>
+        </w:rPr>
+        <w:t xml:space="preserve">데이터 보안 </w:t>
+      </w:r>
+      <w:r>
+        <w:t xml:space="preserve">– </w:t>
+      </w:r>
+      <w:r>
+        <w:rPr>
+          <w:rFonts w:hint="eastAsia"/>
+        </w:rPr>
+        <w:t>송</w:t>
+      </w:r>
+      <w:r>
+        <w:rPr>
+          <w:rFonts w:hint="eastAsia"/>
+        </w:rPr>
+        <w:t xml:space="preserve">신 시스템에서 연계 데이터를 추출할 때와 수신 시스템에서 데이터를 운영 </w:t>
+      </w:r>
+      <w:r>
+        <w:t>DB</w:t>
+      </w:r>
+      <w:r>
+        <w:rPr>
+          <w:rFonts w:hint="eastAsia"/>
+        </w:rPr>
+        <w:t>에 반영할 때 데이터를 암호화,</w:t>
+      </w:r>
+      <w:r>
+        <w:t xml:space="preserve"> </w:t>
+      </w:r>
+      <w:proofErr w:type="spellStart"/>
+      <w:r>
+        <w:rPr>
+          <w:rFonts w:hint="eastAsia"/>
+        </w:rPr>
+        <w:t>복호화</w:t>
+      </w:r>
+      <w:proofErr w:type="spellEnd"/>
+      <w:r>
+        <w:rPr>
+          <w:rFonts w:hint="eastAsia"/>
+        </w:rPr>
+        <w:t xml:space="preserve"> 하는 것이다.</w:t>
+      </w:r>
+      <w:r>
+        <w:t xml:space="preserve"> </w:t>
+      </w:r>
+    </w:p>
+    <w:p>
+      <w:r>
+        <w:rPr>
+          <w:rFonts w:hint="eastAsia"/>
+        </w:rPr>
+        <w:t>송신 시스템</w:t>
+      </w:r>
+    </w:p>
+    <w:p>
+      <w:r>
+        <w:rPr>
+          <w:rFonts w:hint="eastAsia"/>
+        </w:rPr>
+        <w:t xml:space="preserve">1. </w:t>
+      </w:r>
+      <w:r>
+        <w:t>DB</w:t>
+      </w:r>
+      <w:r>
+        <w:rPr>
+          <w:rFonts w:hint="eastAsia"/>
+        </w:rPr>
+        <w:t>에서 연계 데이터 추출</w:t>
+      </w:r>
+    </w:p>
+    <w:p>
+      <w:r>
+        <w:rPr>
+          <w:rFonts w:hint="eastAsia"/>
+        </w:rPr>
+        <w:t>2. 보안 적용 대상 컬럼을 암호화</w:t>
+      </w:r>
+    </w:p>
+    <w:p>
+      <w:r>
+        <w:rPr>
+          <w:rFonts w:hint="eastAsia"/>
+        </w:rPr>
+        <w:lastRenderedPageBreak/>
+        <w:t>3. 연계 데이터를 인터페이스 테이블 또는 파일에 등록 및 송신</w:t>
+      </w:r>
+    </w:p>
+    <w:p>
+      <w:r>
+        <w:rPr>
+          <w:rFonts w:hint="eastAsia"/>
+        </w:rPr>
+        <w:t>수신 시스템</w:t>
+      </w:r>
+    </w:p>
+    <w:p>
+      <w:r>
+        <w:rPr>
+          <w:rFonts w:hint="eastAsia"/>
+        </w:rPr>
+        <w:t>1.</w:t>
+      </w:r>
+      <w:r>
+        <w:t xml:space="preserve"> </w:t>
+      </w:r>
+      <w:r>
+        <w:rPr>
+          <w:rFonts w:hint="eastAsia"/>
+        </w:rPr>
+        <w:t xml:space="preserve">수신된 데이터 중 암호화된 컬럼을 </w:t>
+      </w:r>
+      <w:proofErr w:type="spellStart"/>
+      <w:r>
+        <w:rPr>
+          <w:rFonts w:hint="eastAsia"/>
+        </w:rPr>
+        <w:t>복호화</w:t>
+      </w:r>
+      <w:proofErr w:type="spellEnd"/>
+    </w:p>
+    <w:p>
+      <w:r>
+        <w:rPr>
+          <w:rFonts w:hint="eastAsia"/>
+        </w:rPr>
+        <w:t xml:space="preserve">2. 운영 </w:t>
+      </w:r>
+      <w:r>
+        <w:t>DB</w:t>
+      </w:r>
+      <w:r>
+        <w:rPr>
+          <w:rFonts w:hint="eastAsia"/>
+        </w:rPr>
+        <w:t>에 반영</w:t>
+      </w:r>
+    </w:p>
+    <w:p>
+      <w:r>
+        <w:rPr>
+          <w:rFonts w:hint="eastAsia"/>
+        </w:rPr>
+        <w:t xml:space="preserve">암호화 </w:t>
+      </w:r>
+      <w:proofErr w:type="spellStart"/>
+      <w:r>
+        <w:rPr>
+          <w:rFonts w:hint="eastAsia"/>
+        </w:rPr>
+        <w:t>복호화</w:t>
+      </w:r>
+      <w:proofErr w:type="spellEnd"/>
+      <w:r>
+        <w:rPr>
+          <w:rFonts w:hint="eastAsia"/>
+        </w:rPr>
+        <w:t xml:space="preserve"> 적용 절차</w:t>
+      </w:r>
+    </w:p>
+    <w:p>
+      <w:pPr>
+        <w:rPr>
+          <w:rFonts w:hint="eastAsia"/>
+        </w:rPr>
+      </w:pPr>
+      <w:r>
+        <w:rPr>
+          <w:rFonts w:hint="eastAsia"/>
+        </w:rPr>
+        <w:t>암호화 적용 대상, 암호화 알고리즘,</w:t>
+      </w:r>
+      <w:r>
+        <w:t xml:space="preserve"> </w:t>
+      </w:r>
+      <w:r>
+        <w:rPr>
+          <w:rFonts w:hint="eastAsia"/>
+        </w:rPr>
+        <w:t xml:space="preserve">암호화 키 선정 </w:t>
+      </w:r>
+      <w:r>
+        <w:t xml:space="preserve">-&gt; </w:t>
+      </w:r>
+      <w:r>
+        <w:rPr>
+          <w:rFonts w:hint="eastAsia"/>
+        </w:rPr>
+        <w:t>암호화 적용 대상 컬럼의 데이터 길이 변경 -</w:t>
+      </w:r>
+      <w:r>
+        <w:t xml:space="preserve">&gt; </w:t>
+      </w:r>
+      <w:r>
+        <w:rPr>
+          <w:rFonts w:hint="eastAsia"/>
+        </w:rPr>
+        <w:t xml:space="preserve">암호화 알고리즘 라이브러리 확보 및 설치 </w:t>
+      </w:r>
+      <w:r>
+        <w:t xml:space="preserve">-&gt; </w:t>
+      </w:r>
+      <w:r>
+        <w:rPr>
+          <w:rFonts w:hint="eastAsia"/>
+        </w:rPr>
+        <w:t>연계 응용 프로그램에서 암</w:t>
+      </w:r>
+      <w:r>
+        <w:rPr>
+          <w:rFonts w:hint="eastAsia"/>
+        </w:rPr>
+        <w:t>호</w:t>
       </w:r>
       <w:bookmarkStart w:id="0" w:name="_GoBack"/>
       <w:bookmarkEnd w:id="0"/>
+      <w:r>
+        <w:rPr>
+          <w:rFonts w:hint="eastAsia"/>
+        </w:rPr>
+        <w:t>화,</w:t>
+      </w:r>
+      <w:r>
+        <w:t xml:space="preserve"> </w:t>
+      </w:r>
+      <w:proofErr w:type="spellStart"/>
+      <w:r>
+        <w:rPr>
+          <w:rFonts w:hint="eastAsia"/>
+        </w:rPr>
+        <w:t>복호화</w:t>
+      </w:r>
+      <w:proofErr w:type="spellEnd"/>
+      <w:r>
+        <w:rPr>
+          <w:rFonts w:hint="eastAsia"/>
+        </w:rPr>
+        <w:t xml:space="preserve"> 처리 수행 </w:t>
+      </w:r>
     </w:p>
     <w:sectPr>
       <w:pgSz w:w="11906" w:h="16838"/>

</xml_diff>

<commit_message>
update 3장 통합 구현.docx 3장 060~061
</commit_message>
<xml_diff>
--- a/실기/3장 통합 구현.docx
+++ b/실기/3장 통합 구현.docx
@@ -946,11 +946,6 @@
       </w:r>
     </w:p>
     <w:p>
-      <w:pPr>
-        <w:rPr>
-          <w:rFonts w:hint="eastAsia"/>
-        </w:rPr>
-      </w:pPr>
       <w:r>
         <w:rPr>
           <w:rFonts w:hint="eastAsia"/>
@@ -998,6 +993,236 @@
           <w:rFonts w:hint="eastAsia"/>
         </w:rPr>
         <w:t>호</w:t>
+      </w:r>
+      <w:r>
+        <w:rPr>
+          <w:rFonts w:hint="eastAsia"/>
+        </w:rPr>
+        <w:t>화,</w:t>
+      </w:r>
+      <w:r>
+        <w:t xml:space="preserve"> </w:t>
+      </w:r>
+      <w:proofErr w:type="spellStart"/>
+      <w:r>
+        <w:rPr>
+          <w:rFonts w:hint="eastAsia"/>
+        </w:rPr>
+        <w:t>복호화</w:t>
+      </w:r>
+      <w:proofErr w:type="spellEnd"/>
+      <w:r>
+        <w:rPr>
+          <w:rFonts w:hint="eastAsia"/>
+        </w:rPr>
+        <w:t xml:space="preserve"> 처리 수행 </w:t>
+      </w:r>
+    </w:p>
+    <w:p/>
+    <w:p>
+      <w:pPr>
+        <w:rPr>
+          <w:rFonts w:hint="eastAsia"/>
+          <w:sz w:val="22"/>
+          <w:shd w:val="pct15" w:color="auto" w:fill="FFFFFF"/>
+        </w:rPr>
+      </w:pPr>
+      <w:r>
+        <w:rPr>
+          <w:sz w:val="22"/>
+          <w:shd w:val="pct15" w:color="auto" w:fill="FFFFFF"/>
+        </w:rPr>
+        <w:t xml:space="preserve">060 </w:t>
+      </w:r>
+      <w:r>
+        <w:rPr>
+          <w:rFonts w:hint="eastAsia"/>
+          <w:sz w:val="22"/>
+          <w:shd w:val="pct15" w:color="auto" w:fill="FFFFFF"/>
+        </w:rPr>
+        <w:t>XML</w:t>
+      </w:r>
+    </w:p>
+    <w:p>
+      <w:r>
+        <w:t xml:space="preserve">- </w:t>
+      </w:r>
+      <w:r>
+        <w:rPr>
+          <w:rFonts w:hint="eastAsia"/>
+        </w:rPr>
+        <w:t xml:space="preserve">특수한 목적을 갖는 </w:t>
+      </w:r>
+      <w:proofErr w:type="spellStart"/>
+      <w:r>
+        <w:rPr>
+          <w:rFonts w:hint="eastAsia"/>
+        </w:rPr>
+        <w:t>마크업</w:t>
+      </w:r>
+      <w:proofErr w:type="spellEnd"/>
+      <w:r>
+        <w:rPr>
+          <w:rFonts w:hint="eastAsia"/>
+        </w:rPr>
+        <w:t xml:space="preserve"> 언어를 만드는 데 사용되는 다목적 </w:t>
+      </w:r>
+      <w:proofErr w:type="spellStart"/>
+      <w:r>
+        <w:rPr>
+          <w:rFonts w:hint="eastAsia"/>
+        </w:rPr>
+        <w:t>마크업</w:t>
+      </w:r>
+      <w:proofErr w:type="spellEnd"/>
+      <w:r>
+        <w:rPr>
+          <w:rFonts w:hint="eastAsia"/>
+        </w:rPr>
+        <w:t xml:space="preserve"> 언어</w:t>
+      </w:r>
+    </w:p>
+    <w:p>
+      <w:r>
+        <w:rPr>
+          <w:rFonts w:hint="eastAsia"/>
+        </w:rPr>
+        <w:t xml:space="preserve">SOAP </w:t>
+      </w:r>
+      <w:r>
+        <w:t>–</w:t>
+      </w:r>
+      <w:r>
+        <w:rPr>
+          <w:rFonts w:hint="eastAsia"/>
+        </w:rPr>
+        <w:t xml:space="preserve"> 네트워크 상에서 </w:t>
+      </w:r>
+      <w:r>
+        <w:t xml:space="preserve">HTTP/HTTPS, SMTP </w:t>
+      </w:r>
+      <w:r>
+        <w:rPr>
+          <w:rFonts w:hint="eastAsia"/>
+        </w:rPr>
+        <w:t xml:space="preserve">등을 이용하여 </w:t>
+      </w:r>
+      <w:r>
+        <w:t>XML</w:t>
+      </w:r>
+      <w:r>
+        <w:rPr>
+          <w:rFonts w:hint="eastAsia"/>
+        </w:rPr>
+        <w:t>을 교환하기 위한 통신 규약</w:t>
+      </w:r>
+    </w:p>
+    <w:p>
+      <w:r>
+        <w:rPr>
+          <w:rFonts w:hint="eastAsia"/>
+        </w:rPr>
+        <w:t xml:space="preserve">WSDL </w:t>
+      </w:r>
+      <w:r>
+        <w:t>–</w:t>
+      </w:r>
+      <w:r>
+        <w:rPr>
+          <w:rFonts w:hint="eastAsia"/>
+        </w:rPr>
+        <w:t xml:space="preserve"> 웹 서비스와 관련된 서식이나 프로토콜 등을 표준적인 방법으로 기술하고 게시하기 위한 언어</w:t>
+      </w:r>
+    </w:p>
+    <w:p/>
+    <w:p>
+      <w:pPr>
+        <w:rPr>
+          <w:sz w:val="22"/>
+          <w:shd w:val="pct15" w:color="auto" w:fill="FFFFFF"/>
+        </w:rPr>
+      </w:pPr>
+      <w:r>
+        <w:rPr>
+          <w:rFonts w:hint="eastAsia"/>
+          <w:sz w:val="22"/>
+          <w:shd w:val="pct15" w:color="auto" w:fill="FFFFFF"/>
+        </w:rPr>
+        <w:t>061 연계 테스트</w:t>
+      </w:r>
+    </w:p>
+    <w:p>
+      <w:r>
+        <w:rPr>
+          <w:rFonts w:hint="eastAsia"/>
+        </w:rPr>
+        <w:t>- 구축된 연계 시스템과 연계 시스템의 구성 요소가 정상적으로 동작하는 지 확인하는 활동</w:t>
+      </w:r>
+    </w:p>
+    <w:p>
+      <w:pPr>
+        <w:rPr>
+          <w:rFonts w:hint="eastAsia"/>
+        </w:rPr>
+      </w:pPr>
+      <w:r>
+        <w:rPr>
+          <w:rFonts w:hint="eastAsia"/>
+          <w:color w:val="ED7D31" w:themeColor="accent2"/>
+          <w:sz w:val="22"/>
+        </w:rPr>
+        <w:t>연계 테스트 케이스 작성</w:t>
+      </w:r>
+      <w:r>
+        <w:rPr>
+          <w:rFonts w:hint="eastAsia"/>
+          <w:color w:val="ED7D31" w:themeColor="accent2"/>
+          <w:sz w:val="22"/>
+        </w:rPr>
+        <w:t xml:space="preserve"> </w:t>
+      </w:r>
+      <w:r>
+        <w:t>–</w:t>
+      </w:r>
+      <w:r>
+        <w:rPr>
+          <w:rFonts w:hint="eastAsia"/>
+        </w:rPr>
+        <w:t xml:space="preserve"> 연계 시스템 간의 데이터 및 프로세스의 흐름을 분석하여 필요한 테스트 항목을 도출함</w:t>
+      </w:r>
+      <w:r>
+        <w:rPr>
+          <w:rFonts w:hint="eastAsia"/>
+        </w:rPr>
+        <w:t xml:space="preserve"> </w:t>
+      </w:r>
+      <w:r>
+        <w:t xml:space="preserve">-&gt; </w:t>
+      </w:r>
+      <w:r>
+        <w:rPr>
+          <w:rFonts w:hint="eastAsia"/>
+          <w:color w:val="ED7D31" w:themeColor="accent2"/>
+          <w:sz w:val="22"/>
+        </w:rPr>
+        <w:t>연계 테스트 환경 구축</w:t>
+      </w:r>
+      <w:r>
+        <w:rPr>
+          <w:rFonts w:hint="eastAsia"/>
+          <w:color w:val="ED7D31" w:themeColor="accent2"/>
+          <w:sz w:val="22"/>
+        </w:rPr>
+        <w:t xml:space="preserve"> </w:t>
+      </w:r>
+      <w:r>
+        <w:t>–</w:t>
+      </w:r>
+      <w:r>
+        <w:rPr>
+          <w:rFonts w:hint="eastAsia"/>
+        </w:rPr>
+        <w:t xml:space="preserve"> 테</w:t>
       </w:r>
       <w:bookmarkStart w:id="0" w:name="_GoBack"/>
       <w:bookmarkEnd w:id="0"/>
@@ -1005,24 +1230,100 @@
         <w:rPr>
           <w:rFonts w:hint="eastAsia"/>
         </w:rPr>
-        <w:t>화,</w:t>
+        <w:t>스트 일정,</w:t>
       </w:r>
       <w:r>
         <w:t xml:space="preserve"> </w:t>
       </w:r>
-      <w:proofErr w:type="spellStart"/>
-      <w:r>
-        <w:rPr>
-          <w:rFonts w:hint="eastAsia"/>
-        </w:rPr>
-        <w:t>복호화</w:t>
-      </w:r>
-      <w:proofErr w:type="spellEnd"/>
-      <w:r>
-        <w:rPr>
-          <w:rFonts w:hint="eastAsia"/>
-        </w:rPr>
-        <w:t xml:space="preserve"> 처리 수행 </w:t>
+      <w:r>
+        <w:rPr>
+          <w:rFonts w:hint="eastAsia"/>
+        </w:rPr>
+        <w:t>방법,</w:t>
+      </w:r>
+      <w:r>
+        <w:t xml:space="preserve"> </w:t>
+      </w:r>
+      <w:r>
+        <w:rPr>
+          <w:rFonts w:hint="eastAsia"/>
+        </w:rPr>
+        <w:t>절차,</w:t>
+      </w:r>
+      <w:r>
+        <w:t xml:space="preserve"> </w:t>
+      </w:r>
+      <w:r>
+        <w:rPr>
+          <w:rFonts w:hint="eastAsia"/>
+        </w:rPr>
+        <w:t>소요 시간 등을 송수신 기관과의 협의를 통해 결정함</w:t>
+      </w:r>
+      <w:r>
+        <w:rPr>
+          <w:rFonts w:hint="eastAsia"/>
+        </w:rPr>
+        <w:t xml:space="preserve"> </w:t>
+      </w:r>
+      <w:r>
+        <w:t xml:space="preserve">-&gt; </w:t>
+      </w:r>
+      <w:r>
+        <w:rPr>
+          <w:rFonts w:hint="eastAsia"/>
+          <w:color w:val="ED7D31" w:themeColor="accent2"/>
+          <w:sz w:val="22"/>
+        </w:rPr>
+        <w:t>연계 테스트 수행</w:t>
+      </w:r>
+      <w:r>
+        <w:rPr>
+          <w:rFonts w:hint="eastAsia"/>
+          <w:color w:val="ED7D31" w:themeColor="accent2"/>
+          <w:sz w:val="22"/>
+        </w:rPr>
+        <w:t xml:space="preserve"> </w:t>
+      </w:r>
+      <w:r>
+        <w:t>–</w:t>
+      </w:r>
+      <w:r>
+        <w:rPr>
+          <w:rFonts w:hint="eastAsia"/>
+        </w:rPr>
+        <w:t xml:space="preserve"> 연계 응용 프로그램을 실행하여 연계 테스트 케이스의 시험 항목 및 처리 절차 등을 실제로 진행함</w:t>
+      </w:r>
+      <w:r>
+        <w:rPr>
+          <w:rFonts w:hint="eastAsia"/>
+        </w:rPr>
+        <w:t xml:space="preserve"> </w:t>
+      </w:r>
+      <w:r>
+        <w:t xml:space="preserve">-&gt; </w:t>
+      </w:r>
+      <w:r>
+        <w:rPr>
+          <w:rFonts w:hint="eastAsia"/>
+          <w:color w:val="ED7D31" w:themeColor="accent2"/>
+          <w:sz w:val="22"/>
+        </w:rPr>
+        <w:t>연계 테스트 수행 결과 검증</w:t>
+      </w:r>
+      <w:r>
+        <w:rPr>
+          <w:rFonts w:hint="eastAsia"/>
+        </w:rPr>
+        <w:t xml:space="preserve"> </w:t>
+      </w:r>
+      <w:r>
+        <w:t>–</w:t>
+      </w:r>
+      <w:r>
+        <w:rPr>
+          <w:rFonts w:hint="eastAsia"/>
+        </w:rPr>
+        <w:t xml:space="preserve"> 연계 테스트 케이스의 시험 항목 및 처리 절차를 수행한 결과가 예상 결과와 동일한지 확인함</w:t>
       </w:r>
     </w:p>
     <w:sectPr>
@@ -1304,6 +1605,119 @@
       </w:pPr>
     </w:lvl>
   </w:abstractNum>
+  <w:abstractNum w:abstractNumId="3" w15:restartNumberingAfterBreak="0">
+    <w:nsid w:val="78523B2E"/>
+    <w:multiLevelType w:val="hybridMultilevel"/>
+    <w:tmpl w:val="4AB8EDD8"/>
+    <w:lvl w:ilvl="0" w:tplc="04090001">
+      <w:start w:val="1"/>
+      <w:numFmt w:val="bullet"/>
+      <w:lvlText w:val=""/>
+      <w:lvlJc w:val="left"/>
+      <w:pPr>
+        <w:ind w:left="800" w:hanging="400"/>
+      </w:pPr>
+      <w:rPr>
+        <w:rFonts w:ascii="Wingdings" w:hAnsi="Wingdings" w:hint="default"/>
+      </w:rPr>
+    </w:lvl>
+    <w:lvl w:ilvl="1" w:tplc="04090003" w:tentative="1">
+      <w:start w:val="1"/>
+      <w:numFmt w:val="bullet"/>
+      <w:lvlText w:val=""/>
+      <w:lvlJc w:val="left"/>
+      <w:pPr>
+        <w:ind w:left="1200" w:hanging="400"/>
+      </w:pPr>
+      <w:rPr>
+        <w:rFonts w:ascii="Wingdings" w:hAnsi="Wingdings" w:hint="default"/>
+      </w:rPr>
+    </w:lvl>
+    <w:lvl w:ilvl="2" w:tplc="04090005" w:tentative="1">
+      <w:start w:val="1"/>
+      <w:numFmt w:val="bullet"/>
+      <w:lvlText w:val=""/>
+      <w:lvlJc w:val="left"/>
+      <w:pPr>
+        <w:ind w:left="1600" w:hanging="400"/>
+      </w:pPr>
+      <w:rPr>
+        <w:rFonts w:ascii="Wingdings" w:hAnsi="Wingdings" w:hint="default"/>
+      </w:rPr>
+    </w:lvl>
+    <w:lvl w:ilvl="3" w:tplc="04090001" w:tentative="1">
+      <w:start w:val="1"/>
+      <w:numFmt w:val="bullet"/>
+      <w:lvlText w:val=""/>
+      <w:lvlJc w:val="left"/>
+      <w:pPr>
+        <w:ind w:left="2000" w:hanging="400"/>
+      </w:pPr>
+      <w:rPr>
+        <w:rFonts w:ascii="Wingdings" w:hAnsi="Wingdings" w:hint="default"/>
+      </w:rPr>
+    </w:lvl>
+    <w:lvl w:ilvl="4" w:tplc="04090003" w:tentative="1">
+      <w:start w:val="1"/>
+      <w:numFmt w:val="bullet"/>
+      <w:lvlText w:val=""/>
+      <w:lvlJc w:val="left"/>
+      <w:pPr>
+        <w:ind w:left="2400" w:hanging="400"/>
+      </w:pPr>
+      <w:rPr>
+        <w:rFonts w:ascii="Wingdings" w:hAnsi="Wingdings" w:hint="default"/>
+      </w:rPr>
+    </w:lvl>
+    <w:lvl w:ilvl="5" w:tplc="04090005" w:tentative="1">
+      <w:start w:val="1"/>
+      <w:numFmt w:val="bullet"/>
+      <w:lvlText w:val=""/>
+      <w:lvlJc w:val="left"/>
+      <w:pPr>
+        <w:ind w:left="2800" w:hanging="400"/>
+      </w:pPr>
+      <w:rPr>
+        <w:rFonts w:ascii="Wingdings" w:hAnsi="Wingdings" w:hint="default"/>
+      </w:rPr>
+    </w:lvl>
+    <w:lvl w:ilvl="6" w:tplc="04090001" w:tentative="1">
+      <w:start w:val="1"/>
+      <w:numFmt w:val="bullet"/>
+      <w:lvlText w:val=""/>
+      <w:lvlJc w:val="left"/>
+      <w:pPr>
+        <w:ind w:left="3200" w:hanging="400"/>
+      </w:pPr>
+      <w:rPr>
+        <w:rFonts w:ascii="Wingdings" w:hAnsi="Wingdings" w:hint="default"/>
+      </w:rPr>
+    </w:lvl>
+    <w:lvl w:ilvl="7" w:tplc="04090003" w:tentative="1">
+      <w:start w:val="1"/>
+      <w:numFmt w:val="bullet"/>
+      <w:lvlText w:val=""/>
+      <w:lvlJc w:val="left"/>
+      <w:pPr>
+        <w:ind w:left="3600" w:hanging="400"/>
+      </w:pPr>
+      <w:rPr>
+        <w:rFonts w:ascii="Wingdings" w:hAnsi="Wingdings" w:hint="default"/>
+      </w:rPr>
+    </w:lvl>
+    <w:lvl w:ilvl="8" w:tplc="04090005" w:tentative="1">
+      <w:start w:val="1"/>
+      <w:numFmt w:val="bullet"/>
+      <w:lvlText w:val=""/>
+      <w:lvlJc w:val="left"/>
+      <w:pPr>
+        <w:ind w:left="4000" w:hanging="400"/>
+      </w:pPr>
+      <w:rPr>
+        <w:rFonts w:ascii="Wingdings" w:hAnsi="Wingdings" w:hint="default"/>
+      </w:rPr>
+    </w:lvl>
+  </w:abstractNum>
   <w:num w:numId="1">
     <w:abstractNumId w:val="1"/>
   </w:num>
@@ -1312,6 +1726,9 @@
   </w:num>
   <w:num w:numId="3">
     <w:abstractNumId w:val="2"/>
+  </w:num>
+  <w:num w:numId="4">
+    <w:abstractNumId w:val="3"/>
   </w:num>
 </w:numbering>
 </file>

</xml_diff>